<commit_message>
Change aliquot from column C to D
</commit_message>
<xml_diff>
--- a/Processors/Shimadzu_TOC_VCPH/Shimadzu_TOC_VCPH_specs.docx
+++ b/Processors/Shimadzu_TOC_VCPH/Shimadzu_TOC_VCPH_specs.docx
@@ -10,15 +10,7 @@
     <w:p/>
     <w:p>
       <w:r>
-        <w:t xml:space="preserve">Below is the mapping for the two new parsers we spoke of on our call earlier this week. The two methods listed in the first table utilize the same instrument and will be using the same parser. I’ve attached example data files for all three methods for your reference. We are still waiting for the group to send the remainder of the raw data files for the other analyses that will need a parser. Once we receive those, I will send over a parser request as soon as possible. If you have any </w:t>
-      </w:r>
-      <w:proofErr w:type="gramStart"/>
-      <w:r>
-        <w:t>questions</w:t>
-      </w:r>
-      <w:proofErr w:type="gramEnd"/>
-      <w:r>
-        <w:t xml:space="preserve"> feel free to contact me.</w:t>
+        <w:t>Below is the mapping for the two new parsers we spoke of on our call earlier this week. The two methods listed in the first table utilize the same instrument and will be using the same parser. I’ve attached example data files for all three methods for your reference. We are still waiting for the group to send the remainder of the raw data files for the other analyses that will need a parser. Once we receive those, I will send over a parser request as soon as possible. If you have any questions feel free to contact me.</w:t>
       </w:r>
     </w:p>
     <w:p/>
@@ -607,6 +599,283 @@
         </w:tc>
       </w:tr>
     </w:tbl>
+    <w:p/>
+    <w:p/>
+    <w:p>
+      <w:r>
+        <w:t>//On 2021-11-29</w:t>
+      </w:r>
+    </w:p>
+    <w:p>
+      <w:r>
+        <w:t>Good Morning Kurt and Paul,</w:t>
+      </w:r>
+    </w:p>
+    <w:p/>
+    <w:p>
+      <w:r>
+        <w:t>We need to make an update to the Shimadzu-TOC-VCPH Universal Parser. Instead of looking for the aliquot values in Column C, we need the parser to pull these values from Column D. I’ve attached a copy of the most recent data file for reference.</w:t>
+      </w:r>
+    </w:p>
+    <w:p/>
+    <w:p>
+      <w:r>
+        <w:t>Thanks,</w:t>
+      </w:r>
+    </w:p>
+    <w:p/>
+    <w:p>
+      <w:r>
+        <w:t>Jakob Fox</w:t>
+      </w:r>
+    </w:p>
+    <w:p/>
+    <w:tbl>
+      <w:tblPr>
+        <w:tblW w:w="0" w:type="auto"/>
+        <w:tblCellMar>
+          <w:left w:w="0" w:type="dxa"/>
+          <w:right w:w="0" w:type="dxa"/>
+        </w:tblCellMar>
+        <w:tblLook w:val="04A0" w:firstRow="1" w:lastRow="0" w:firstColumn="1" w:lastColumn="0" w:noHBand="0" w:noVBand="1"/>
+      </w:tblPr>
+      <w:tblGrid>
+        <w:gridCol w:w="2354"/>
+        <w:gridCol w:w="2353"/>
+        <w:gridCol w:w="2290"/>
+        <w:gridCol w:w="2343"/>
+      </w:tblGrid>
+      <w:tr>
+        <w:tc>
+          <w:tcPr>
+            <w:tcW w:w="3117" w:type="dxa"/>
+            <w:tcBorders>
+              <w:top w:val="single" w:sz="8" w:space="0" w:color="auto"/>
+              <w:left w:val="single" w:sz="8" w:space="0" w:color="auto"/>
+              <w:bottom w:val="single" w:sz="8" w:space="0" w:color="auto"/>
+              <w:right w:val="single" w:sz="8" w:space="0" w:color="auto"/>
+            </w:tcBorders>
+            <w:tcMar>
+              <w:top w:w="0" w:type="dxa"/>
+              <w:left w:w="108" w:type="dxa"/>
+              <w:bottom w:w="0" w:type="dxa"/>
+              <w:right w:w="108" w:type="dxa"/>
+            </w:tcMar>
+          </w:tcPr>
+          <w:p>
+            <w:pPr>
+              <w:rPr>
+                <w:b/>
+                <w:bCs/>
+              </w:rPr>
+            </w:pPr>
+            <w:r>
+              <w:rPr>
+                <w:b/>
+                <w:bCs/>
+              </w:rPr>
+              <w:t>Instrument File Field Location: Current</w:t>
+            </w:r>
+          </w:p>
+          <w:p/>
+        </w:tc>
+        <w:tc>
+          <w:tcPr>
+            <w:tcW w:w="3117" w:type="dxa"/>
+            <w:tcBorders>
+              <w:top w:val="single" w:sz="8" w:space="0" w:color="auto"/>
+              <w:left w:val="nil"/>
+              <w:bottom w:val="single" w:sz="8" w:space="0" w:color="auto"/>
+              <w:right w:val="single" w:sz="8" w:space="0" w:color="auto"/>
+            </w:tcBorders>
+            <w:tcMar>
+              <w:top w:w="0" w:type="dxa"/>
+              <w:left w:w="108" w:type="dxa"/>
+              <w:bottom w:w="0" w:type="dxa"/>
+              <w:right w:w="108" w:type="dxa"/>
+            </w:tcMar>
+          </w:tcPr>
+          <w:p>
+            <w:pPr>
+              <w:rPr>
+                <w:b/>
+                <w:bCs/>
+              </w:rPr>
+            </w:pPr>
+            <w:r>
+              <w:rPr>
+                <w:b/>
+                <w:bCs/>
+              </w:rPr>
+              <w:t>Instrument File Field Location: Updated</w:t>
+            </w:r>
+          </w:p>
+          <w:p/>
+        </w:tc>
+        <w:tc>
+          <w:tcPr>
+            <w:tcW w:w="3117" w:type="dxa"/>
+            <w:tcBorders>
+              <w:top w:val="single" w:sz="8" w:space="0" w:color="auto"/>
+              <w:left w:val="nil"/>
+              <w:bottom w:val="single" w:sz="8" w:space="0" w:color="auto"/>
+              <w:right w:val="single" w:sz="8" w:space="0" w:color="auto"/>
+            </w:tcBorders>
+            <w:tcMar>
+              <w:top w:w="0" w:type="dxa"/>
+              <w:left w:w="108" w:type="dxa"/>
+              <w:bottom w:w="0" w:type="dxa"/>
+              <w:right w:w="108" w:type="dxa"/>
+            </w:tcMar>
+            <w:hideMark/>
+          </w:tcPr>
+          <w:p>
+            <w:pPr>
+              <w:rPr>
+                <w:b/>
+                <w:bCs/>
+              </w:rPr>
+            </w:pPr>
+            <w:r>
+              <w:rPr>
+                <w:b/>
+                <w:bCs/>
+              </w:rPr>
+              <w:t>Universal Template File Field Location</w:t>
+            </w:r>
+          </w:p>
+        </w:tc>
+        <w:tc>
+          <w:tcPr>
+            <w:tcW w:w="3117" w:type="dxa"/>
+            <w:tcBorders>
+              <w:top w:val="single" w:sz="8" w:space="0" w:color="auto"/>
+              <w:left w:val="nil"/>
+              <w:bottom w:val="single" w:sz="8" w:space="0" w:color="auto"/>
+              <w:right w:val="single" w:sz="8" w:space="0" w:color="auto"/>
+            </w:tcBorders>
+            <w:tcMar>
+              <w:top w:w="0" w:type="dxa"/>
+              <w:left w:w="108" w:type="dxa"/>
+              <w:bottom w:w="0" w:type="dxa"/>
+              <w:right w:w="108" w:type="dxa"/>
+            </w:tcMar>
+            <w:hideMark/>
+          </w:tcPr>
+          <w:p>
+            <w:pPr>
+              <w:rPr>
+                <w:b/>
+                <w:bCs/>
+              </w:rPr>
+            </w:pPr>
+            <w:r>
+              <w:rPr>
+                <w:b/>
+                <w:bCs/>
+              </w:rPr>
+              <w:t>Special Notes</w:t>
+            </w:r>
+          </w:p>
+        </w:tc>
+      </w:tr>
+      <w:tr>
+        <w:tc>
+          <w:tcPr>
+            <w:tcW w:w="3117" w:type="dxa"/>
+            <w:tcBorders>
+              <w:top w:val="nil"/>
+              <w:left w:val="single" w:sz="8" w:space="0" w:color="auto"/>
+              <w:bottom w:val="single" w:sz="8" w:space="0" w:color="auto"/>
+              <w:right w:val="single" w:sz="8" w:space="0" w:color="auto"/>
+            </w:tcBorders>
+            <w:tcMar>
+              <w:top w:w="0" w:type="dxa"/>
+              <w:left w:w="108" w:type="dxa"/>
+              <w:bottom w:w="0" w:type="dxa"/>
+              <w:right w:w="108" w:type="dxa"/>
+            </w:tcMar>
+            <w:hideMark/>
+          </w:tcPr>
+          <w:p>
+            <w:r>
+              <w:t>Column C</w:t>
+            </w:r>
+          </w:p>
+        </w:tc>
+        <w:tc>
+          <w:tcPr>
+            <w:tcW w:w="3117" w:type="dxa"/>
+            <w:tcBorders>
+              <w:top w:val="nil"/>
+              <w:left w:val="nil"/>
+              <w:bottom w:val="single" w:sz="8" w:space="0" w:color="auto"/>
+              <w:right w:val="single" w:sz="8" w:space="0" w:color="auto"/>
+            </w:tcBorders>
+            <w:tcMar>
+              <w:top w:w="0" w:type="dxa"/>
+              <w:left w:w="108" w:type="dxa"/>
+              <w:bottom w:w="0" w:type="dxa"/>
+              <w:right w:w="108" w:type="dxa"/>
+            </w:tcMar>
+            <w:hideMark/>
+          </w:tcPr>
+          <w:p>
+            <w:r>
+              <w:t>Column D</w:t>
+            </w:r>
+          </w:p>
+        </w:tc>
+        <w:tc>
+          <w:tcPr>
+            <w:tcW w:w="3117" w:type="dxa"/>
+            <w:tcBorders>
+              <w:top w:val="nil"/>
+              <w:left w:val="nil"/>
+              <w:bottom w:val="single" w:sz="8" w:space="0" w:color="auto"/>
+              <w:right w:val="single" w:sz="8" w:space="0" w:color="auto"/>
+            </w:tcBorders>
+            <w:tcMar>
+              <w:top w:w="0" w:type="dxa"/>
+              <w:left w:w="108" w:type="dxa"/>
+              <w:bottom w:w="0" w:type="dxa"/>
+              <w:right w:w="108" w:type="dxa"/>
+            </w:tcMar>
+            <w:hideMark/>
+          </w:tcPr>
+          <w:p>
+            <w:r>
+              <w:t>Column A (Aliquot)</w:t>
+            </w:r>
+          </w:p>
+        </w:tc>
+        <w:tc>
+          <w:tcPr>
+            <w:tcW w:w="3117" w:type="dxa"/>
+            <w:tcBorders>
+              <w:top w:val="nil"/>
+              <w:left w:val="nil"/>
+              <w:bottom w:val="single" w:sz="8" w:space="0" w:color="auto"/>
+              <w:right w:val="single" w:sz="8" w:space="0" w:color="auto"/>
+            </w:tcBorders>
+            <w:tcMar>
+              <w:top w:w="0" w:type="dxa"/>
+              <w:left w:w="108" w:type="dxa"/>
+              <w:bottom w:w="0" w:type="dxa"/>
+              <w:right w:w="108" w:type="dxa"/>
+            </w:tcMar>
+            <w:hideMark/>
+          </w:tcPr>
+          <w:p>
+            <w:r>
+              <w:t>Values will still need to be read beginning in Row 15. We just need the parser to look for the values in Column D rather than Column C of the Instrument File.</w:t>
+            </w:r>
+          </w:p>
+        </w:tc>
+      </w:tr>
+    </w:tbl>
+    <w:p/>
+    <w:p/>
     <w:p/>
     <w:sectPr>
       <w:pgSz w:w="12240" w:h="15840"/>

</xml_diff>